<commit_message>
Entrega Final - laboratorio 8
</commit_message>
<xml_diff>
--- a/Docs/Observaciones-Lab 8.docx
+++ b/Docs/Observaciones-Lab 8.docx
@@ -1,10 +1,10 @@
 
 <file path=word/document.xml><?xml version="1.0" encoding="utf-8"?>
-<w:document xmlns:wpc="http://schemas.microsoft.com/office/word/2010/wordprocessingCanvas" xmlns:cx="http://schemas.microsoft.com/office/drawing/2014/chartex" xmlns:cx1="http://schemas.microsoft.com/office/drawing/2015/9/8/chartex" xmlns:cx2="http://schemas.microsoft.com/office/drawing/2015/10/21/chartex" xmlns:cx3="http://schemas.microsoft.com/office/drawing/2016/5/9/chartex" xmlns:cx4="http://schemas.microsoft.com/office/drawing/2016/5/10/chartex" xmlns:cx5="http://schemas.microsoft.com/office/drawing/2016/5/11/chartex" xmlns:cx6="http://schemas.microsoft.com/office/drawing/2016/5/12/chartex" xmlns:cx7="http://schemas.microsoft.com/office/drawing/2016/5/13/chartex" xmlns:cx8="http://schemas.microsoft.com/office/drawing/2016/5/14/chartex" xmlns:mc="http://schemas.openxmlformats.org/markup-compatibility/2006" xmlns:aink="http://schemas.microsoft.com/office/drawing/2016/ink" xmlns:am3d="http://schemas.microsoft.com/office/drawing/2017/model3d" xmlns:o="urn:schemas-microsoft-com:office:office" xmlns:r="http://schemas.openxmlformats.org/officeDocument/2006/relationships" xmlns:m="http://schemas.openxmlformats.org/officeDocument/2006/math" xmlns:v="urn:schemas-microsoft-com:vml" xmlns:wp14="http://schemas.microsoft.com/office/word/2010/wordprocessingDrawing" xmlns:wp="http://schemas.openxmlformats.org/drawingml/2006/wordprocessingDrawing" xmlns:w10="urn:schemas-microsoft-com:office:word" xmlns:w="http://schemas.openxmlformats.org/wordprocessingml/2006/main" xmlns:w14="http://schemas.microsoft.com/office/word/2010/wordml" xmlns:w15="http://schemas.microsoft.com/office/word/2012/wordml" xmlns:w16cex="http://schemas.microsoft.com/office/word/2018/wordml/cex" xmlns:w16cid="http://schemas.microsoft.com/office/word/2016/wordml/cid" xmlns:w16="http://schemas.microsoft.com/office/word/2018/wordml" xmlns:w16se="http://schemas.microsoft.com/office/word/2015/wordml/symex" xmlns:wpg="http://schemas.microsoft.com/office/word/2010/wordprocessingGroup" xmlns:wpi="http://schemas.microsoft.com/office/word/2010/wordprocessingInk" xmlns:wne="http://schemas.microsoft.com/office/word/2006/wordml" xmlns:wps="http://schemas.microsoft.com/office/word/2010/wordprocessingShape" mc:Ignorable="w14 w15 w16se w16cid w16 w16cex wp14">
+<w:document xmlns:wpc="http://schemas.microsoft.com/office/word/2010/wordprocessingCanvas" xmlns:cx="http://schemas.microsoft.com/office/drawing/2014/chartex" xmlns:cx1="http://schemas.microsoft.com/office/drawing/2015/9/8/chartex" xmlns:cx2="http://schemas.microsoft.com/office/drawing/2015/10/21/chartex" xmlns:cx3="http://schemas.microsoft.com/office/drawing/2016/5/9/chartex" xmlns:cx4="http://schemas.microsoft.com/office/drawing/2016/5/10/chartex" xmlns:cx5="http://schemas.microsoft.com/office/drawing/2016/5/11/chartex" xmlns:cx6="http://schemas.microsoft.com/office/drawing/2016/5/12/chartex" xmlns:cx7="http://schemas.microsoft.com/office/drawing/2016/5/13/chartex" xmlns:cx8="http://schemas.microsoft.com/office/drawing/2016/5/14/chartex" xmlns:mc="http://schemas.openxmlformats.org/markup-compatibility/2006" xmlns:aink="http://schemas.microsoft.com/office/drawing/2016/ink" xmlns:am3d="http://schemas.microsoft.com/office/drawing/2017/model3d" xmlns:o="urn:schemas-microsoft-com:office:office" xmlns:oel="http://schemas.microsoft.com/office/2019/extlst" xmlns:r="http://schemas.openxmlformats.org/officeDocument/2006/relationships" xmlns:m="http://schemas.openxmlformats.org/officeDocument/2006/math" xmlns:v="urn:schemas-microsoft-com:vml" xmlns:wp14="http://schemas.microsoft.com/office/word/2010/wordprocessingDrawing" xmlns:wp="http://schemas.openxmlformats.org/drawingml/2006/wordprocessingDrawing" xmlns:w10="urn:schemas-microsoft-com:office:word" xmlns:w="http://schemas.openxmlformats.org/wordprocessingml/2006/main" xmlns:w14="http://schemas.microsoft.com/office/word/2010/wordml" xmlns:w15="http://schemas.microsoft.com/office/word/2012/wordml" xmlns:w16cex="http://schemas.microsoft.com/office/word/2018/wordml/cex" xmlns:w16cid="http://schemas.microsoft.com/office/word/2016/wordml/cid" xmlns:w16="http://schemas.microsoft.com/office/word/2018/wordml" xmlns:w16du="http://schemas.microsoft.com/office/word/2023/wordml/word16du" xmlns:w16sdtdh="http://schemas.microsoft.com/office/word/2020/wordml/sdtdatahash" xmlns:w16se="http://schemas.microsoft.com/office/word/2015/wordml/symex" xmlns:wpg="http://schemas.microsoft.com/office/word/2010/wordprocessingGroup" xmlns:wpi="http://schemas.microsoft.com/office/word/2010/wordprocessingInk" xmlns:wne="http://schemas.microsoft.com/office/word/2006/wordml" xmlns:wps="http://schemas.microsoft.com/office/word/2010/wordprocessingShape" mc:Ignorable="w14 w15 w16se w16cid w16 w16cex w16sdtdh w16du wp14">
   <w:body>
     <w:p>
       <w:pPr>
-        <w:pStyle w:val="Title"/>
+        <w:pStyle w:val="Ttulo"/>
         <w:jc w:val="center"/>
         <w:rPr>
           <w:b/>
@@ -73,7 +73,7 @@
     </w:p>
     <w:p>
       <w:pPr>
-        <w:pStyle w:val="Heading1"/>
+        <w:pStyle w:val="Ttulo1"/>
         <w:rPr>
           <w:b/>
           <w:bCs/>
@@ -83,8 +83,8 @@
       </w:pPr>
       <w:r>
         <w:rPr>
-          <w:b w:val="1"/>
-          <w:bCs w:val="1"/>
+          <w:b/>
+          <w:bCs/>
           <w:noProof w:val="0"/>
           <w:lang w:val="es-CO"/>
         </w:rPr>
@@ -93,7 +93,6 @@
     </w:p>
     <w:p>
       <w:pPr>
-        <w:pStyle w:val="Normal"/>
         <w:rPr>
           <w:noProof w:val="0"/>
           <w:lang w:val="es-CO"/>
@@ -102,7 +101,7 @@
     </w:p>
     <w:p>
       <w:pPr>
-        <w:pStyle w:val="ListParagraph"/>
+        <w:pStyle w:val="Prrafodelista"/>
         <w:numPr>
           <w:ilvl w:val="0"/>
           <w:numId w:val="12"/>
@@ -124,9 +123,9 @@
     </w:p>
     <w:p>
       <w:pPr>
-        <w:pStyle w:val="ListParagraph"/>
+        <w:pStyle w:val="Prrafodelista"/>
         <w:spacing w:after="0"/>
-        <w:ind w:left="0"/>
+        <w:ind w:left="360"/>
         <w:jc w:val="both"/>
         <w:rPr>
           <w:rFonts w:ascii="Dax-Regular" w:hAnsi="Dax-Regular"/>
@@ -136,19 +135,42 @@
     </w:p>
     <w:p>
       <w:pPr>
-        <w:pStyle w:val="ListParagraph"/>
+        <w:pStyle w:val="Prrafodelista"/>
         <w:spacing w:after="0"/>
-        <w:ind w:left="0"/>
+        <w:ind w:left="0" w:firstLine="360"/>
         <w:jc w:val="both"/>
         <w:rPr>
           <w:rFonts w:ascii="Dax-Regular" w:hAnsi="Dax-Regular"/>
           <w:lang w:val="es-CO"/>
         </w:rPr>
       </w:pPr>
+      <w:r>
+        <w:rPr>
+          <w:rFonts w:ascii="Dax-Regular" w:hAnsi="Dax-Regular"/>
+          <w:lang w:val="es-CO"/>
+        </w:rPr>
+        <w:t>La relación entre el número de elementos y la altura de un árbol es directa, pero varía según si el</w:t>
+      </w:r>
+      <w:r>
+        <w:rPr>
+          <w:rFonts w:ascii="Segoe UI" w:hAnsi="Segoe UI" w:cs="Segoe UI"/>
+          <w:color w:val="0D0D0D"/>
+          <w:shd w:val="clear" w:color="auto" w:fill="FFFFFF"/>
+          <w:lang w:val="es-CO"/>
+        </w:rPr>
+        <w:t xml:space="preserve"> </w:t>
+      </w:r>
+      <w:r>
+        <w:rPr>
+          <w:rFonts w:ascii="Dax-Regular" w:hAnsi="Dax-Regular"/>
+          <w:lang w:val="es-CO"/>
+        </w:rPr>
+        <w:t>árbol está balanceado o no. En un árbol balanceado, la altura es generalmente proporcional al logaritmo en base dos del número de elementos, log2​(n). Esto significa que a medida que el número de elementos se duplica, la altura aumenta en uno. Por otro lado, en un árbol de búsqueda binaria (BST) no balanceado, la altura puede llegar a ser igual al número de elementos, especialmente si los datos se insertan de manera secuencial, lo que provoca una estructura desequilibrada que se asemeja más a una lista enlazada que a un árbol.</w:t>
+      </w:r>
     </w:p>
     <w:p>
       <w:pPr>
-        <w:pStyle w:val="ListParagraph"/>
+        <w:pStyle w:val="Prrafodelista"/>
         <w:numPr>
           <w:ilvl w:val="0"/>
           <w:numId w:val="12"/>
@@ -170,7 +192,25 @@
     </w:p>
     <w:p>
       <w:pPr>
-        <w:pStyle w:val="ListParagraph"/>
+        <w:pStyle w:val="Prrafodelista"/>
+        <w:ind w:left="0"/>
+        <w:jc w:val="both"/>
+        <w:rPr>
+          <w:rFonts w:ascii="Dax-Regular" w:hAnsi="Dax-Regular"/>
+          <w:lang w:val="es-CO"/>
+        </w:rPr>
+      </w:pPr>
+      <w:r>
+        <w:rPr>
+          <w:rFonts w:ascii="Dax-Regular" w:hAnsi="Dax-Regular"/>
+          <w:lang w:val="es-CO"/>
+        </w:rPr>
+        <w:t>En comparación con los árboles binarios de búsqueda, las tablas hash ofrecen una búsqueda más rápida, potencialmente en tiempo constante, si la distribución de los elementos y el manejo de colisiones son óptimos. Sin embargo, esta eficiencia se puede degradar si hay muchas colisiones o una distribución pobre de los elementos. Los BST, por su parte, proporcionan búsquedas eficientes en tiempo logarítmico cuando están balanceados y garantizan un ordenamiento de los elementos, lo cual es beneficioso para operaciones que requieren orden, como búsquedas de intervalo. Las tablas hash, aunque rápidas, no mantienen un orden de los elementos, lo que puede limitar su utilidad para ciertas aplicaciones.</w:t>
+      </w:r>
+    </w:p>
+    <w:p>
+      <w:pPr>
+        <w:pStyle w:val="Prrafodelista"/>
         <w:ind w:left="0"/>
         <w:rPr>
           <w:rFonts w:ascii="Dax-Regular" w:hAnsi="Dax-Regular"/>
@@ -180,17 +220,7 @@
     </w:p>
     <w:p>
       <w:pPr>
-        <w:pStyle w:val="ListParagraph"/>
-        <w:ind w:left="0"/>
-        <w:rPr>
-          <w:rFonts w:ascii="Dax-Regular" w:hAnsi="Dax-Regular"/>
-          <w:lang w:val="es-CO"/>
-        </w:rPr>
-      </w:pPr>
-    </w:p>
-    <w:p>
-      <w:pPr>
-        <w:pStyle w:val="ListParagraph"/>
+        <w:pStyle w:val="Prrafodelista"/>
         <w:numPr>
           <w:ilvl w:val="0"/>
           <w:numId w:val="12"/>
@@ -212,26 +242,24 @@
     </w:p>
     <w:p>
       <w:pPr>
-        <w:pStyle w:val="ListParagraph"/>
-        <w:rPr>
-          <w:rFonts w:ascii="Dax-Regular" w:hAnsi="Dax-Regular"/>
-          <w:lang w:val="es-CO"/>
-        </w:rPr>
-      </w:pPr>
-    </w:p>
-    <w:p>
-      <w:pPr>
-        <w:pStyle w:val="ListParagraph"/>
         <w:spacing w:after="0"/>
+        <w:ind w:firstLine="360"/>
         <w:jc w:val="both"/>
         <w:rPr>
           <w:rFonts w:ascii="Dax-Regular" w:hAnsi="Dax-Regular"/>
           <w:lang w:val="es-CO"/>
         </w:rPr>
       </w:pPr>
+      <w:r>
+        <w:rPr>
+          <w:rFonts w:ascii="Dax-Regular" w:hAnsi="Dax-Regular"/>
+          <w:lang w:val="es-CO"/>
+        </w:rPr>
+        <w:t>Se utiliza la función ordered map la cual recibe 3 parámetros: el mapa, la llave inferior y la llave superior, lo que facilita la recuperación de elementos en un rango de fechas ya que esta función devuelve una lista con las llaves que están dentro del rango entre llave inferior y superior.</w:t>
+      </w:r>
     </w:p>
     <w:sectPr>
-      <w:pgSz w:w="12240" w:h="15840" w:orient="portrait"/>
+      <w:pgSz w:w="12240" w:h="15840"/>
       <w:pgMar w:top="1440" w:right="1440" w:bottom="1440" w:left="1440" w:header="720" w:footer="720" w:gutter="0"/>
       <w:cols w:space="720"/>
       <w:docGrid w:linePitch="360"/>
@@ -241,7 +269,7 @@
 </file>
 
 <file path=word/numbering.xml><?xml version="1.0" encoding="utf-8"?>
-<w:numbering xmlns:wpc="http://schemas.microsoft.com/office/word/2010/wordprocessingCanvas" xmlns:cx="http://schemas.microsoft.com/office/drawing/2014/chartex" xmlns:cx1="http://schemas.microsoft.com/office/drawing/2015/9/8/chartex" xmlns:cx2="http://schemas.microsoft.com/office/drawing/2015/10/21/chartex" xmlns:cx3="http://schemas.microsoft.com/office/drawing/2016/5/9/chartex" xmlns:cx4="http://schemas.microsoft.com/office/drawing/2016/5/10/chartex" xmlns:cx5="http://schemas.microsoft.com/office/drawing/2016/5/11/chartex" xmlns:cx6="http://schemas.microsoft.com/office/drawing/2016/5/12/chartex" xmlns:cx7="http://schemas.microsoft.com/office/drawing/2016/5/13/chartex" xmlns:cx8="http://schemas.microsoft.com/office/drawing/2016/5/14/chartex" xmlns:mc="http://schemas.openxmlformats.org/markup-compatibility/2006" xmlns:aink="http://schemas.microsoft.com/office/drawing/2016/ink" xmlns:am3d="http://schemas.microsoft.com/office/drawing/2017/model3d" xmlns:o="urn:schemas-microsoft-com:office:office" xmlns:r="http://schemas.openxmlformats.org/officeDocument/2006/relationships" xmlns:m="http://schemas.openxmlformats.org/officeDocument/2006/math" xmlns:v="urn:schemas-microsoft-com:vml" xmlns:wp14="http://schemas.microsoft.com/office/word/2010/wordprocessingDrawing" xmlns:wp="http://schemas.openxmlformats.org/drawingml/2006/wordprocessingDrawing" xmlns:w10="urn:schemas-microsoft-com:office:word" xmlns:w="http://schemas.openxmlformats.org/wordprocessingml/2006/main" xmlns:w14="http://schemas.microsoft.com/office/word/2010/wordml" xmlns:w15="http://schemas.microsoft.com/office/word/2012/wordml" xmlns:w16cex="http://schemas.microsoft.com/office/word/2018/wordml/cex" xmlns:w16cid="http://schemas.microsoft.com/office/word/2016/wordml/cid" xmlns:w16="http://schemas.microsoft.com/office/word/2018/wordml" xmlns:w16se="http://schemas.microsoft.com/office/word/2015/wordml/symex" xmlns:wpg="http://schemas.microsoft.com/office/word/2010/wordprocessingGroup" xmlns:wpi="http://schemas.microsoft.com/office/word/2010/wordprocessingInk" xmlns:wne="http://schemas.microsoft.com/office/word/2006/wordml" xmlns:wps="http://schemas.microsoft.com/office/word/2010/wordprocessingShape" mc:Ignorable="w14 w15 w16se w16cid w16 w16cex wp14">
+<w:numbering xmlns:wpc="http://schemas.microsoft.com/office/word/2010/wordprocessingCanvas" xmlns:cx="http://schemas.microsoft.com/office/drawing/2014/chartex" xmlns:cx1="http://schemas.microsoft.com/office/drawing/2015/9/8/chartex" xmlns:cx2="http://schemas.microsoft.com/office/drawing/2015/10/21/chartex" xmlns:cx3="http://schemas.microsoft.com/office/drawing/2016/5/9/chartex" xmlns:cx4="http://schemas.microsoft.com/office/drawing/2016/5/10/chartex" xmlns:cx5="http://schemas.microsoft.com/office/drawing/2016/5/11/chartex" xmlns:cx6="http://schemas.microsoft.com/office/drawing/2016/5/12/chartex" xmlns:cx7="http://schemas.microsoft.com/office/drawing/2016/5/13/chartex" xmlns:cx8="http://schemas.microsoft.com/office/drawing/2016/5/14/chartex" xmlns:mc="http://schemas.openxmlformats.org/markup-compatibility/2006" xmlns:aink="http://schemas.microsoft.com/office/drawing/2016/ink" xmlns:am3d="http://schemas.microsoft.com/office/drawing/2017/model3d" xmlns:o="urn:schemas-microsoft-com:office:office" xmlns:oel="http://schemas.microsoft.com/office/2019/extlst" xmlns:r="http://schemas.openxmlformats.org/officeDocument/2006/relationships" xmlns:m="http://schemas.openxmlformats.org/officeDocument/2006/math" xmlns:v="urn:schemas-microsoft-com:vml" xmlns:wp14="http://schemas.microsoft.com/office/word/2010/wordprocessingDrawing" xmlns:wp="http://schemas.openxmlformats.org/drawingml/2006/wordprocessingDrawing" xmlns:w10="urn:schemas-microsoft-com:office:word" xmlns:w="http://schemas.openxmlformats.org/wordprocessingml/2006/main" xmlns:w14="http://schemas.microsoft.com/office/word/2010/wordml" xmlns:w15="http://schemas.microsoft.com/office/word/2012/wordml" xmlns:w16cex="http://schemas.microsoft.com/office/word/2018/wordml/cex" xmlns:w16cid="http://schemas.microsoft.com/office/word/2016/wordml/cid" xmlns:w16="http://schemas.microsoft.com/office/word/2018/wordml" xmlns:w16du="http://schemas.microsoft.com/office/word/2023/wordml/word16du" xmlns:w16sdtdh="http://schemas.microsoft.com/office/word/2020/wordml/sdtdatahash" xmlns:w16se="http://schemas.microsoft.com/office/word/2015/wordml/symex" xmlns:wpg="http://schemas.microsoft.com/office/word/2010/wordprocessingGroup" xmlns:wpi="http://schemas.microsoft.com/office/word/2010/wordprocessingInk" xmlns:wne="http://schemas.microsoft.com/office/word/2006/wordml" xmlns:wps="http://schemas.microsoft.com/office/word/2010/wordprocessingShape" mc:Ignorable="w14 w15 w16se w16cid w16 w16cex w16sdtdh w16du wp14">
   <w:abstractNum w:abstractNumId="0" w15:restartNumberingAfterBreak="0">
     <w:nsid w:val="00F45053"/>
     <w:multiLevelType w:val="hybridMultilevel"/>
@@ -341,7 +369,7 @@
         <w:ind w:left="720" w:hanging="360"/>
       </w:pPr>
       <w:rPr>
-        <w:rFonts w:hint="default" w:ascii="Symbol" w:hAnsi="Symbol"/>
+        <w:rFonts w:ascii="Symbol" w:hAnsi="Symbol" w:hint="default"/>
       </w:rPr>
     </w:lvl>
     <w:lvl w:ilvl="1" w:tplc="04090003">
@@ -353,7 +381,7 @@
         <w:ind w:left="1440" w:hanging="360"/>
       </w:pPr>
       <w:rPr>
-        <w:rFonts w:hint="default" w:ascii="Courier New" w:hAnsi="Courier New" w:cs="Courier New"/>
+        <w:rFonts w:ascii="Courier New" w:hAnsi="Courier New" w:cs="Courier New" w:hint="default"/>
       </w:rPr>
     </w:lvl>
     <w:lvl w:ilvl="2" w:tplc="04090005" w:tentative="1">
@@ -365,7 +393,7 @@
         <w:ind w:left="2160" w:hanging="360"/>
       </w:pPr>
       <w:rPr>
-        <w:rFonts w:hint="default" w:ascii="Wingdings" w:hAnsi="Wingdings"/>
+        <w:rFonts w:ascii="Wingdings" w:hAnsi="Wingdings" w:hint="default"/>
       </w:rPr>
     </w:lvl>
     <w:lvl w:ilvl="3" w:tplc="04090001" w:tentative="1">
@@ -377,7 +405,7 @@
         <w:ind w:left="2880" w:hanging="360"/>
       </w:pPr>
       <w:rPr>
-        <w:rFonts w:hint="default" w:ascii="Symbol" w:hAnsi="Symbol"/>
+        <w:rFonts w:ascii="Symbol" w:hAnsi="Symbol" w:hint="default"/>
       </w:rPr>
     </w:lvl>
     <w:lvl w:ilvl="4" w:tplc="04090003" w:tentative="1">
@@ -389,7 +417,7 @@
         <w:ind w:left="3600" w:hanging="360"/>
       </w:pPr>
       <w:rPr>
-        <w:rFonts w:hint="default" w:ascii="Courier New" w:hAnsi="Courier New" w:cs="Courier New"/>
+        <w:rFonts w:ascii="Courier New" w:hAnsi="Courier New" w:cs="Courier New" w:hint="default"/>
       </w:rPr>
     </w:lvl>
     <w:lvl w:ilvl="5" w:tplc="04090005" w:tentative="1">
@@ -401,7 +429,7 @@
         <w:ind w:left="4320" w:hanging="360"/>
       </w:pPr>
       <w:rPr>
-        <w:rFonts w:hint="default" w:ascii="Wingdings" w:hAnsi="Wingdings"/>
+        <w:rFonts w:ascii="Wingdings" w:hAnsi="Wingdings" w:hint="default"/>
       </w:rPr>
     </w:lvl>
     <w:lvl w:ilvl="6" w:tplc="04090001" w:tentative="1">
@@ -413,7 +441,7 @@
         <w:ind w:left="5040" w:hanging="360"/>
       </w:pPr>
       <w:rPr>
-        <w:rFonts w:hint="default" w:ascii="Symbol" w:hAnsi="Symbol"/>
+        <w:rFonts w:ascii="Symbol" w:hAnsi="Symbol" w:hint="default"/>
       </w:rPr>
     </w:lvl>
     <w:lvl w:ilvl="7" w:tplc="04090003" w:tentative="1">
@@ -425,7 +453,7 @@
         <w:ind w:left="5760" w:hanging="360"/>
       </w:pPr>
       <w:rPr>
-        <w:rFonts w:hint="default" w:ascii="Courier New" w:hAnsi="Courier New" w:cs="Courier New"/>
+        <w:rFonts w:ascii="Courier New" w:hAnsi="Courier New" w:cs="Courier New" w:hint="default"/>
       </w:rPr>
     </w:lvl>
     <w:lvl w:ilvl="8" w:tplc="04090005" w:tentative="1">
@@ -437,7 +465,7 @@
         <w:ind w:left="6480" w:hanging="360"/>
       </w:pPr>
       <w:rPr>
-        <w:rFonts w:hint="default" w:ascii="Wingdings" w:hAnsi="Wingdings"/>
+        <w:rFonts w:ascii="Wingdings" w:hAnsi="Wingdings" w:hint="default"/>
       </w:rPr>
     </w:lvl>
   </w:abstractNum>
@@ -454,7 +482,7 @@
         <w:ind w:left="720" w:hanging="360"/>
       </w:pPr>
       <w:rPr>
-        <w:rFonts w:hint="default" w:ascii="Symbol" w:hAnsi="Symbol"/>
+        <w:rFonts w:ascii="Symbol" w:hAnsi="Symbol" w:hint="default"/>
       </w:rPr>
     </w:lvl>
     <w:lvl w:ilvl="1" w:tplc="04090003" w:tentative="1">
@@ -466,7 +494,7 @@
         <w:ind w:left="1440" w:hanging="360"/>
       </w:pPr>
       <w:rPr>
-        <w:rFonts w:hint="default" w:ascii="Courier New" w:hAnsi="Courier New" w:cs="Courier New"/>
+        <w:rFonts w:ascii="Courier New" w:hAnsi="Courier New" w:cs="Courier New" w:hint="default"/>
       </w:rPr>
     </w:lvl>
     <w:lvl w:ilvl="2" w:tplc="04090005" w:tentative="1">
@@ -478,7 +506,7 @@
         <w:ind w:left="2160" w:hanging="360"/>
       </w:pPr>
       <w:rPr>
-        <w:rFonts w:hint="default" w:ascii="Wingdings" w:hAnsi="Wingdings"/>
+        <w:rFonts w:ascii="Wingdings" w:hAnsi="Wingdings" w:hint="default"/>
       </w:rPr>
     </w:lvl>
     <w:lvl w:ilvl="3" w:tplc="04090001" w:tentative="1">
@@ -490,7 +518,7 @@
         <w:ind w:left="2880" w:hanging="360"/>
       </w:pPr>
       <w:rPr>
-        <w:rFonts w:hint="default" w:ascii="Symbol" w:hAnsi="Symbol"/>
+        <w:rFonts w:ascii="Symbol" w:hAnsi="Symbol" w:hint="default"/>
       </w:rPr>
     </w:lvl>
     <w:lvl w:ilvl="4" w:tplc="04090003" w:tentative="1">
@@ -502,7 +530,7 @@
         <w:ind w:left="3600" w:hanging="360"/>
       </w:pPr>
       <w:rPr>
-        <w:rFonts w:hint="default" w:ascii="Courier New" w:hAnsi="Courier New" w:cs="Courier New"/>
+        <w:rFonts w:ascii="Courier New" w:hAnsi="Courier New" w:cs="Courier New" w:hint="default"/>
       </w:rPr>
     </w:lvl>
     <w:lvl w:ilvl="5" w:tplc="04090005" w:tentative="1">
@@ -514,7 +542,7 @@
         <w:ind w:left="4320" w:hanging="360"/>
       </w:pPr>
       <w:rPr>
-        <w:rFonts w:hint="default" w:ascii="Wingdings" w:hAnsi="Wingdings"/>
+        <w:rFonts w:ascii="Wingdings" w:hAnsi="Wingdings" w:hint="default"/>
       </w:rPr>
     </w:lvl>
     <w:lvl w:ilvl="6" w:tplc="04090001" w:tentative="1">
@@ -526,7 +554,7 @@
         <w:ind w:left="5040" w:hanging="360"/>
       </w:pPr>
       <w:rPr>
-        <w:rFonts w:hint="default" w:ascii="Symbol" w:hAnsi="Symbol"/>
+        <w:rFonts w:ascii="Symbol" w:hAnsi="Symbol" w:hint="default"/>
       </w:rPr>
     </w:lvl>
     <w:lvl w:ilvl="7" w:tplc="04090003" w:tentative="1">
@@ -538,7 +566,7 @@
         <w:ind w:left="5760" w:hanging="360"/>
       </w:pPr>
       <w:rPr>
-        <w:rFonts w:hint="default" w:ascii="Courier New" w:hAnsi="Courier New" w:cs="Courier New"/>
+        <w:rFonts w:ascii="Courier New" w:hAnsi="Courier New" w:cs="Courier New" w:hint="default"/>
       </w:rPr>
     </w:lvl>
     <w:lvl w:ilvl="8" w:tplc="04090005" w:tentative="1">
@@ -550,7 +578,7 @@
         <w:ind w:left="6480" w:hanging="360"/>
       </w:pPr>
       <w:rPr>
-        <w:rFonts w:hint="default" w:ascii="Wingdings" w:hAnsi="Wingdings"/>
+        <w:rFonts w:ascii="Wingdings" w:hAnsi="Wingdings" w:hint="default"/>
       </w:rPr>
     </w:lvl>
   </w:abstractNum>
@@ -558,7 +586,7 @@
     <w:nsid w:val="16C4207E"/>
     <w:multiLevelType w:val="hybridMultilevel"/>
     <w:tmpl w:val="72F6D186"/>
-    <w:lvl w:ilvl="0">
+    <w:lvl w:ilvl="0" w:tplc="A23E8FD2">
       <w:start w:val="1"/>
       <w:numFmt w:val="decimal"/>
       <w:lvlText w:val="%1)"/>
@@ -566,9 +594,8 @@
       <w:pPr>
         <w:ind w:left="360" w:hanging="360"/>
       </w:pPr>
-      <w:rPr/>
-    </w:lvl>
-    <w:lvl w:ilvl="1" w:tentative="1">
+    </w:lvl>
+    <w:lvl w:ilvl="1" w:tplc="E45E844A" w:tentative="1">
       <w:start w:val="1"/>
       <w:numFmt w:val="bullet"/>
       <w:lvlText w:val="o"/>
@@ -577,10 +604,10 @@
         <w:ind w:left="1080" w:hanging="360"/>
       </w:pPr>
       <w:rPr>
-        <w:rFonts w:hint="default" w:ascii="Courier New" w:hAnsi="Courier New"/>
-      </w:rPr>
-    </w:lvl>
-    <w:lvl w:ilvl="2" w:tentative="1">
+        <w:rFonts w:ascii="Courier New" w:hAnsi="Courier New" w:hint="default"/>
+      </w:rPr>
+    </w:lvl>
+    <w:lvl w:ilvl="2" w:tplc="699CE834" w:tentative="1">
       <w:start w:val="1"/>
       <w:numFmt w:val="bullet"/>
       <w:lvlText w:val=""/>
@@ -589,10 +616,10 @@
         <w:ind w:left="1800" w:hanging="360"/>
       </w:pPr>
       <w:rPr>
-        <w:rFonts w:hint="default" w:ascii="Wingdings" w:hAnsi="Wingdings"/>
-      </w:rPr>
-    </w:lvl>
-    <w:lvl w:ilvl="3" w:tentative="1">
+        <w:rFonts w:ascii="Wingdings" w:hAnsi="Wingdings" w:hint="default"/>
+      </w:rPr>
+    </w:lvl>
+    <w:lvl w:ilvl="3" w:tplc="A41A0BD4" w:tentative="1">
       <w:start w:val="1"/>
       <w:numFmt w:val="bullet"/>
       <w:lvlText w:val=""/>
@@ -601,10 +628,10 @@
         <w:ind w:left="2520" w:hanging="360"/>
       </w:pPr>
       <w:rPr>
-        <w:rFonts w:hint="default" w:ascii="Symbol" w:hAnsi="Symbol"/>
-      </w:rPr>
-    </w:lvl>
-    <w:lvl w:ilvl="4" w:tentative="1">
+        <w:rFonts w:ascii="Symbol" w:hAnsi="Symbol" w:hint="default"/>
+      </w:rPr>
+    </w:lvl>
+    <w:lvl w:ilvl="4" w:tplc="1EEEDFB8" w:tentative="1">
       <w:start w:val="1"/>
       <w:numFmt w:val="bullet"/>
       <w:lvlText w:val="o"/>
@@ -613,10 +640,10 @@
         <w:ind w:left="3240" w:hanging="360"/>
       </w:pPr>
       <w:rPr>
-        <w:rFonts w:hint="default" w:ascii="Courier New" w:hAnsi="Courier New"/>
-      </w:rPr>
-    </w:lvl>
-    <w:lvl w:ilvl="5" w:tentative="1">
+        <w:rFonts w:ascii="Courier New" w:hAnsi="Courier New" w:hint="default"/>
+      </w:rPr>
+    </w:lvl>
+    <w:lvl w:ilvl="5" w:tplc="54A6C71A" w:tentative="1">
       <w:start w:val="1"/>
       <w:numFmt w:val="bullet"/>
       <w:lvlText w:val=""/>
@@ -625,10 +652,10 @@
         <w:ind w:left="3960" w:hanging="360"/>
       </w:pPr>
       <w:rPr>
-        <w:rFonts w:hint="default" w:ascii="Wingdings" w:hAnsi="Wingdings"/>
-      </w:rPr>
-    </w:lvl>
-    <w:lvl w:ilvl="6" w:tentative="1">
+        <w:rFonts w:ascii="Wingdings" w:hAnsi="Wingdings" w:hint="default"/>
+      </w:rPr>
+    </w:lvl>
+    <w:lvl w:ilvl="6" w:tplc="DADEFF5C" w:tentative="1">
       <w:start w:val="1"/>
       <w:numFmt w:val="bullet"/>
       <w:lvlText w:val=""/>
@@ -637,10 +664,10 @@
         <w:ind w:left="4680" w:hanging="360"/>
       </w:pPr>
       <w:rPr>
-        <w:rFonts w:hint="default" w:ascii="Symbol" w:hAnsi="Symbol"/>
-      </w:rPr>
-    </w:lvl>
-    <w:lvl w:ilvl="7" w:tentative="1">
+        <w:rFonts w:ascii="Symbol" w:hAnsi="Symbol" w:hint="default"/>
+      </w:rPr>
+    </w:lvl>
+    <w:lvl w:ilvl="7" w:tplc="184C7B14" w:tentative="1">
       <w:start w:val="1"/>
       <w:numFmt w:val="bullet"/>
       <w:lvlText w:val="o"/>
@@ -649,10 +676,10 @@
         <w:ind w:left="5400" w:hanging="360"/>
       </w:pPr>
       <w:rPr>
-        <w:rFonts w:hint="default" w:ascii="Courier New" w:hAnsi="Courier New"/>
-      </w:rPr>
-    </w:lvl>
-    <w:lvl w:ilvl="8" w:tentative="1">
+        <w:rFonts w:ascii="Courier New" w:hAnsi="Courier New" w:hint="default"/>
+      </w:rPr>
+    </w:lvl>
+    <w:lvl w:ilvl="8" w:tplc="3528BAB0" w:tentative="1">
       <w:start w:val="1"/>
       <w:numFmt w:val="bullet"/>
       <w:lvlText w:val=""/>
@@ -661,7 +688,7 @@
         <w:ind w:left="6120" w:hanging="360"/>
       </w:pPr>
       <w:rPr>
-        <w:rFonts w:hint="default" w:ascii="Wingdings" w:hAnsi="Wingdings"/>
+        <w:rFonts w:ascii="Wingdings" w:hAnsi="Wingdings" w:hint="default"/>
       </w:rPr>
     </w:lvl>
   </w:abstractNum>
@@ -678,7 +705,7 @@
         <w:ind w:left="720" w:hanging="360"/>
       </w:pPr>
       <w:rPr>
-        <w:rFonts w:hint="default" w:ascii="Symbol" w:hAnsi="Symbol"/>
+        <w:rFonts w:ascii="Symbol" w:hAnsi="Symbol" w:hint="default"/>
       </w:rPr>
     </w:lvl>
     <w:lvl w:ilvl="1" w:tplc="04090003" w:tentative="1">
@@ -690,7 +717,7 @@
         <w:ind w:left="1440" w:hanging="360"/>
       </w:pPr>
       <w:rPr>
-        <w:rFonts w:hint="default" w:ascii="Courier New" w:hAnsi="Courier New" w:cs="Courier New"/>
+        <w:rFonts w:ascii="Courier New" w:hAnsi="Courier New" w:cs="Courier New" w:hint="default"/>
       </w:rPr>
     </w:lvl>
     <w:lvl w:ilvl="2" w:tplc="04090005" w:tentative="1">
@@ -702,7 +729,7 @@
         <w:ind w:left="2160" w:hanging="360"/>
       </w:pPr>
       <w:rPr>
-        <w:rFonts w:hint="default" w:ascii="Wingdings" w:hAnsi="Wingdings"/>
+        <w:rFonts w:ascii="Wingdings" w:hAnsi="Wingdings" w:hint="default"/>
       </w:rPr>
     </w:lvl>
     <w:lvl w:ilvl="3" w:tplc="04090001" w:tentative="1">
@@ -714,7 +741,7 @@
         <w:ind w:left="2880" w:hanging="360"/>
       </w:pPr>
       <w:rPr>
-        <w:rFonts w:hint="default" w:ascii="Symbol" w:hAnsi="Symbol"/>
+        <w:rFonts w:ascii="Symbol" w:hAnsi="Symbol" w:hint="default"/>
       </w:rPr>
     </w:lvl>
     <w:lvl w:ilvl="4" w:tplc="04090003" w:tentative="1">
@@ -726,7 +753,7 @@
         <w:ind w:left="3600" w:hanging="360"/>
       </w:pPr>
       <w:rPr>
-        <w:rFonts w:hint="default" w:ascii="Courier New" w:hAnsi="Courier New" w:cs="Courier New"/>
+        <w:rFonts w:ascii="Courier New" w:hAnsi="Courier New" w:cs="Courier New" w:hint="default"/>
       </w:rPr>
     </w:lvl>
     <w:lvl w:ilvl="5" w:tplc="04090005" w:tentative="1">
@@ -738,7 +765,7 @@
         <w:ind w:left="4320" w:hanging="360"/>
       </w:pPr>
       <w:rPr>
-        <w:rFonts w:hint="default" w:ascii="Wingdings" w:hAnsi="Wingdings"/>
+        <w:rFonts w:ascii="Wingdings" w:hAnsi="Wingdings" w:hint="default"/>
       </w:rPr>
     </w:lvl>
     <w:lvl w:ilvl="6" w:tplc="04090001" w:tentative="1">
@@ -750,7 +777,7 @@
         <w:ind w:left="5040" w:hanging="360"/>
       </w:pPr>
       <w:rPr>
-        <w:rFonts w:hint="default" w:ascii="Symbol" w:hAnsi="Symbol"/>
+        <w:rFonts w:ascii="Symbol" w:hAnsi="Symbol" w:hint="default"/>
       </w:rPr>
     </w:lvl>
     <w:lvl w:ilvl="7" w:tplc="04090003" w:tentative="1">
@@ -762,7 +789,7 @@
         <w:ind w:left="5760" w:hanging="360"/>
       </w:pPr>
       <w:rPr>
-        <w:rFonts w:hint="default" w:ascii="Courier New" w:hAnsi="Courier New" w:cs="Courier New"/>
+        <w:rFonts w:ascii="Courier New" w:hAnsi="Courier New" w:cs="Courier New" w:hint="default"/>
       </w:rPr>
     </w:lvl>
     <w:lvl w:ilvl="8" w:tplc="04090005" w:tentative="1">
@@ -774,7 +801,7 @@
         <w:ind w:left="6480" w:hanging="360"/>
       </w:pPr>
       <w:rPr>
-        <w:rFonts w:hint="default" w:ascii="Wingdings" w:hAnsi="Wingdings"/>
+        <w:rFonts w:ascii="Wingdings" w:hAnsi="Wingdings" w:hint="default"/>
       </w:rPr>
     </w:lvl>
   </w:abstractNum>
@@ -1088,7 +1115,7 @@
         <w:ind w:left="1440" w:hanging="360"/>
       </w:pPr>
       <w:rPr>
-        <w:rFonts w:hint="default" w:ascii="Courier New" w:hAnsi="Courier New" w:cs="Courier New"/>
+        <w:rFonts w:ascii="Courier New" w:hAnsi="Courier New" w:cs="Courier New" w:hint="default"/>
       </w:rPr>
     </w:lvl>
     <w:lvl w:ilvl="2" w:tplc="04090005" w:tentative="1">
@@ -1100,7 +1127,7 @@
         <w:ind w:left="2160" w:hanging="360"/>
       </w:pPr>
       <w:rPr>
-        <w:rFonts w:hint="default" w:ascii="Wingdings" w:hAnsi="Wingdings"/>
+        <w:rFonts w:ascii="Wingdings" w:hAnsi="Wingdings" w:hint="default"/>
       </w:rPr>
     </w:lvl>
     <w:lvl w:ilvl="3" w:tplc="04090001" w:tentative="1">
@@ -1112,7 +1139,7 @@
         <w:ind w:left="2880" w:hanging="360"/>
       </w:pPr>
       <w:rPr>
-        <w:rFonts w:hint="default" w:ascii="Symbol" w:hAnsi="Symbol"/>
+        <w:rFonts w:ascii="Symbol" w:hAnsi="Symbol" w:hint="default"/>
       </w:rPr>
     </w:lvl>
     <w:lvl w:ilvl="4" w:tplc="04090003" w:tentative="1">
@@ -1124,7 +1151,7 @@
         <w:ind w:left="3600" w:hanging="360"/>
       </w:pPr>
       <w:rPr>
-        <w:rFonts w:hint="default" w:ascii="Courier New" w:hAnsi="Courier New" w:cs="Courier New"/>
+        <w:rFonts w:ascii="Courier New" w:hAnsi="Courier New" w:cs="Courier New" w:hint="default"/>
       </w:rPr>
     </w:lvl>
     <w:lvl w:ilvl="5" w:tplc="04090005" w:tentative="1">
@@ -1136,7 +1163,7 @@
         <w:ind w:left="4320" w:hanging="360"/>
       </w:pPr>
       <w:rPr>
-        <w:rFonts w:hint="default" w:ascii="Wingdings" w:hAnsi="Wingdings"/>
+        <w:rFonts w:ascii="Wingdings" w:hAnsi="Wingdings" w:hint="default"/>
       </w:rPr>
     </w:lvl>
     <w:lvl w:ilvl="6" w:tplc="04090001" w:tentative="1">
@@ -1148,7 +1175,7 @@
         <w:ind w:left="5040" w:hanging="360"/>
       </w:pPr>
       <w:rPr>
-        <w:rFonts w:hint="default" w:ascii="Symbol" w:hAnsi="Symbol"/>
+        <w:rFonts w:ascii="Symbol" w:hAnsi="Symbol" w:hint="default"/>
       </w:rPr>
     </w:lvl>
     <w:lvl w:ilvl="7" w:tplc="04090003" w:tentative="1">
@@ -1160,7 +1187,7 @@
         <w:ind w:left="5760" w:hanging="360"/>
       </w:pPr>
       <w:rPr>
-        <w:rFonts w:hint="default" w:ascii="Courier New" w:hAnsi="Courier New" w:cs="Courier New"/>
+        <w:rFonts w:ascii="Courier New" w:hAnsi="Courier New" w:cs="Courier New" w:hint="default"/>
       </w:rPr>
     </w:lvl>
     <w:lvl w:ilvl="8" w:tplc="04090005" w:tentative="1">
@@ -1172,7 +1199,7 @@
         <w:ind w:left="6480" w:hanging="360"/>
       </w:pPr>
       <w:rPr>
-        <w:rFonts w:hint="default" w:ascii="Wingdings" w:hAnsi="Wingdings"/>
+        <w:rFonts w:ascii="Wingdings" w:hAnsi="Wingdings" w:hint="default"/>
       </w:rPr>
     </w:lvl>
   </w:abstractNum>
@@ -1434,51 +1461,51 @@
       </w:pPr>
     </w:lvl>
   </w:abstractNum>
-  <w:num w:numId="1">
+  <w:num w:numId="1" w16cid:durableId="605768783">
     <w:abstractNumId w:val="6"/>
   </w:num>
-  <w:num w:numId="2">
+  <w:num w:numId="2" w16cid:durableId="1279678764">
     <w:abstractNumId w:val="1"/>
   </w:num>
-  <w:num w:numId="3">
+  <w:num w:numId="3" w16cid:durableId="1703289585">
     <w:abstractNumId w:val="7"/>
   </w:num>
-  <w:num w:numId="4">
+  <w:num w:numId="4" w16cid:durableId="2020158421">
     <w:abstractNumId w:val="10"/>
   </w:num>
-  <w:num w:numId="5">
+  <w:num w:numId="5" w16cid:durableId="1802769230">
     <w:abstractNumId w:val="11"/>
   </w:num>
-  <w:num w:numId="6">
+  <w:num w:numId="6" w16cid:durableId="609095395">
     <w:abstractNumId w:val="0"/>
   </w:num>
-  <w:num w:numId="7">
+  <w:num w:numId="7" w16cid:durableId="1596474408">
     <w:abstractNumId w:val="5"/>
   </w:num>
-  <w:num w:numId="8">
+  <w:num w:numId="8" w16cid:durableId="106506924">
     <w:abstractNumId w:val="9"/>
   </w:num>
-  <w:num w:numId="9">
+  <w:num w:numId="9" w16cid:durableId="1418671431">
     <w:abstractNumId w:val="2"/>
   </w:num>
-  <w:num w:numId="10">
+  <w:num w:numId="10" w16cid:durableId="1372223995">
     <w:abstractNumId w:val="4"/>
   </w:num>
-  <w:num w:numId="11">
+  <w:num w:numId="11" w16cid:durableId="712002654">
     <w:abstractNumId w:val="8"/>
   </w:num>
-  <w:num w:numId="12">
+  <w:num w:numId="12" w16cid:durableId="54937185">
     <w:abstractNumId w:val="3"/>
   </w:num>
 </w:numbering>
 </file>
 
 <file path=word/styles.xml><?xml version="1.0" encoding="utf-8"?>
-<w:styles xmlns:mc="http://schemas.openxmlformats.org/markup-compatibility/2006" xmlns:r="http://schemas.openxmlformats.org/officeDocument/2006/relationships" xmlns:w="http://schemas.openxmlformats.org/wordprocessingml/2006/main" xmlns:w14="http://schemas.microsoft.com/office/word/2010/wordml" xmlns:w15="http://schemas.microsoft.com/office/word/2012/wordml" xmlns:w16cex="http://schemas.microsoft.com/office/word/2018/wordml/cex" xmlns:w16cid="http://schemas.microsoft.com/office/word/2016/wordml/cid" xmlns:w16="http://schemas.microsoft.com/office/word/2018/wordml" xmlns:w16se="http://schemas.microsoft.com/office/word/2015/wordml/symex" mc:Ignorable="w14 w15 w16se w16cid w16 w16cex">
+<w:styles xmlns:mc="http://schemas.openxmlformats.org/markup-compatibility/2006" xmlns:r="http://schemas.openxmlformats.org/officeDocument/2006/relationships" xmlns:w="http://schemas.openxmlformats.org/wordprocessingml/2006/main" xmlns:w14="http://schemas.microsoft.com/office/word/2010/wordml" xmlns:w15="http://schemas.microsoft.com/office/word/2012/wordml" xmlns:w16cex="http://schemas.microsoft.com/office/word/2018/wordml/cex" xmlns:w16cid="http://schemas.microsoft.com/office/word/2016/wordml/cid" xmlns:w16="http://schemas.microsoft.com/office/word/2018/wordml" xmlns:w16du="http://schemas.microsoft.com/office/word/2023/wordml/word16du" xmlns:w16sdtdh="http://schemas.microsoft.com/office/word/2020/wordml/sdtdatahash" xmlns:w16se="http://schemas.microsoft.com/office/word/2015/wordml/symex" mc:Ignorable="w14 w15 w16se w16cid w16 w16cex w16sdtdh w16du">
   <w:docDefaults>
     <w:rPrDefault>
       <w:rPr>
-        <w:rFonts w:asciiTheme="minorHAnsi" w:hAnsiTheme="minorHAnsi" w:eastAsiaTheme="minorEastAsia" w:cstheme="minorBidi"/>
+        <w:rFonts w:asciiTheme="minorHAnsi" w:eastAsiaTheme="minorEastAsia" w:hAnsiTheme="minorHAnsi" w:cstheme="minorBidi"/>
         <w:sz w:val="22"/>
         <w:szCs w:val="22"/>
         <w:lang w:val="en-US" w:eastAsia="ja-JP" w:bidi="ar-SA"/>
@@ -1493,14 +1520,14 @@
   <w:latentStyles w:defLockedState="0" w:defUIPriority="99" w:defSemiHidden="0" w:defUnhideWhenUsed="0" w:defQFormat="0" w:count="376">
     <w:lsdException w:name="Normal" w:uiPriority="0" w:qFormat="1"/>
     <w:lsdException w:name="heading 1" w:uiPriority="9" w:qFormat="1"/>
-    <w:lsdException w:name="heading 2" w:uiPriority="9" w:semiHidden="1" w:unhideWhenUsed="1" w:qFormat="1"/>
-    <w:lsdException w:name="heading 3" w:uiPriority="9" w:semiHidden="1" w:unhideWhenUsed="1" w:qFormat="1"/>
-    <w:lsdException w:name="heading 4" w:uiPriority="9" w:semiHidden="1" w:unhideWhenUsed="1" w:qFormat="1"/>
-    <w:lsdException w:name="heading 5" w:uiPriority="9" w:semiHidden="1" w:unhideWhenUsed="1" w:qFormat="1"/>
-    <w:lsdException w:name="heading 6" w:uiPriority="9" w:semiHidden="1" w:unhideWhenUsed="1" w:qFormat="1"/>
-    <w:lsdException w:name="heading 7" w:uiPriority="9" w:semiHidden="1" w:unhideWhenUsed="1" w:qFormat="1"/>
-    <w:lsdException w:name="heading 8" w:uiPriority="9" w:semiHidden="1" w:unhideWhenUsed="1" w:qFormat="1"/>
-    <w:lsdException w:name="heading 9" w:uiPriority="9" w:semiHidden="1" w:unhideWhenUsed="1" w:qFormat="1"/>
+    <w:lsdException w:name="heading 2" w:semiHidden="1" w:uiPriority="9" w:unhideWhenUsed="1" w:qFormat="1"/>
+    <w:lsdException w:name="heading 3" w:semiHidden="1" w:uiPriority="9" w:unhideWhenUsed="1" w:qFormat="1"/>
+    <w:lsdException w:name="heading 4" w:semiHidden="1" w:uiPriority="9" w:unhideWhenUsed="1" w:qFormat="1"/>
+    <w:lsdException w:name="heading 5" w:semiHidden="1" w:uiPriority="9" w:unhideWhenUsed="1" w:qFormat="1"/>
+    <w:lsdException w:name="heading 6" w:semiHidden="1" w:uiPriority="9" w:unhideWhenUsed="1" w:qFormat="1"/>
+    <w:lsdException w:name="heading 7" w:semiHidden="1" w:uiPriority="9" w:unhideWhenUsed="1" w:qFormat="1"/>
+    <w:lsdException w:name="heading 8" w:semiHidden="1" w:uiPriority="9" w:unhideWhenUsed="1" w:qFormat="1"/>
+    <w:lsdException w:name="heading 9" w:semiHidden="1" w:uiPriority="9" w:unhideWhenUsed="1" w:qFormat="1"/>
     <w:lsdException w:name="index 1" w:semiHidden="1" w:unhideWhenUsed="1"/>
     <w:lsdException w:name="index 2" w:semiHidden="1" w:unhideWhenUsed="1"/>
     <w:lsdException w:name="index 3" w:semiHidden="1" w:unhideWhenUsed="1"/>
@@ -1510,22 +1537,22 @@
     <w:lsdException w:name="index 7" w:semiHidden="1" w:unhideWhenUsed="1"/>
     <w:lsdException w:name="index 8" w:semiHidden="1" w:unhideWhenUsed="1"/>
     <w:lsdException w:name="index 9" w:semiHidden="1" w:unhideWhenUsed="1"/>
-    <w:lsdException w:name="toc 1" w:uiPriority="39" w:semiHidden="1" w:unhideWhenUsed="1"/>
-    <w:lsdException w:name="toc 2" w:uiPriority="39" w:semiHidden="1" w:unhideWhenUsed="1"/>
-    <w:lsdException w:name="toc 3" w:uiPriority="39" w:semiHidden="1" w:unhideWhenUsed="1"/>
-    <w:lsdException w:name="toc 4" w:uiPriority="39" w:semiHidden="1" w:unhideWhenUsed="1"/>
-    <w:lsdException w:name="toc 5" w:uiPriority="39" w:semiHidden="1" w:unhideWhenUsed="1"/>
-    <w:lsdException w:name="toc 6" w:uiPriority="39" w:semiHidden="1" w:unhideWhenUsed="1"/>
-    <w:lsdException w:name="toc 7" w:uiPriority="39" w:semiHidden="1" w:unhideWhenUsed="1"/>
-    <w:lsdException w:name="toc 8" w:uiPriority="39" w:semiHidden="1" w:unhideWhenUsed="1"/>
-    <w:lsdException w:name="toc 9" w:uiPriority="39" w:semiHidden="1" w:unhideWhenUsed="1"/>
+    <w:lsdException w:name="toc 1" w:semiHidden="1" w:uiPriority="39" w:unhideWhenUsed="1"/>
+    <w:lsdException w:name="toc 2" w:semiHidden="1" w:uiPriority="39" w:unhideWhenUsed="1"/>
+    <w:lsdException w:name="toc 3" w:semiHidden="1" w:uiPriority="39" w:unhideWhenUsed="1"/>
+    <w:lsdException w:name="toc 4" w:semiHidden="1" w:uiPriority="39" w:unhideWhenUsed="1"/>
+    <w:lsdException w:name="toc 5" w:semiHidden="1" w:uiPriority="39" w:unhideWhenUsed="1"/>
+    <w:lsdException w:name="toc 6" w:semiHidden="1" w:uiPriority="39" w:unhideWhenUsed="1"/>
+    <w:lsdException w:name="toc 7" w:semiHidden="1" w:uiPriority="39" w:unhideWhenUsed="1"/>
+    <w:lsdException w:name="toc 8" w:semiHidden="1" w:uiPriority="39" w:unhideWhenUsed="1"/>
+    <w:lsdException w:name="toc 9" w:semiHidden="1" w:uiPriority="39" w:unhideWhenUsed="1"/>
     <w:lsdException w:name="Normal Indent" w:semiHidden="1" w:unhideWhenUsed="1"/>
     <w:lsdException w:name="footnote text" w:semiHidden="1" w:unhideWhenUsed="1"/>
     <w:lsdException w:name="annotation text" w:semiHidden="1" w:unhideWhenUsed="1"/>
     <w:lsdException w:name="header" w:semiHidden="1" w:unhideWhenUsed="1"/>
     <w:lsdException w:name="footer" w:semiHidden="1" w:unhideWhenUsed="1"/>
     <w:lsdException w:name="index heading" w:semiHidden="1" w:unhideWhenUsed="1"/>
-    <w:lsdException w:name="caption" w:uiPriority="35" w:semiHidden="1" w:unhideWhenUsed="1" w:qFormat="1"/>
+    <w:lsdException w:name="caption" w:semiHidden="1" w:uiPriority="35" w:unhideWhenUsed="1" w:qFormat="1"/>
     <w:lsdException w:name="table of figures" w:semiHidden="1" w:unhideWhenUsed="1"/>
     <w:lsdException w:name="envelope address" w:semiHidden="1" w:unhideWhenUsed="1"/>
     <w:lsdException w:name="envelope return" w:semiHidden="1" w:unhideWhenUsed="1"/>
@@ -1556,7 +1583,7 @@
     <w:lsdException w:name="Title" w:uiPriority="10" w:qFormat="1"/>
     <w:lsdException w:name="Closing" w:semiHidden="1" w:unhideWhenUsed="1"/>
     <w:lsdException w:name="Signature" w:semiHidden="1" w:unhideWhenUsed="1"/>
-    <w:lsdException w:name="Default Paragraph Font" w:uiPriority="1" w:semiHidden="1" w:unhideWhenUsed="1"/>
+    <w:lsdException w:name="Default Paragraph Font" w:semiHidden="1" w:uiPriority="1" w:unhideWhenUsed="1"/>
     <w:lsdException w:name="Body Text" w:semiHidden="1" w:unhideWhenUsed="1"/>
     <w:lsdException w:name="Body Text Indent" w:semiHidden="1" w:unhideWhenUsed="1"/>
     <w:lsdException w:name="List Continue" w:semiHidden="1" w:unhideWhenUsed="1"/>
@@ -1756,8 +1783,8 @@
     <w:lsdException w:name="Subtle Reference" w:uiPriority="31" w:qFormat="1"/>
     <w:lsdException w:name="Intense Reference" w:uiPriority="32" w:qFormat="1"/>
     <w:lsdException w:name="Book Title" w:uiPriority="33" w:qFormat="1"/>
-    <w:lsdException w:name="Bibliography" w:uiPriority="37" w:semiHidden="1" w:unhideWhenUsed="1"/>
-    <w:lsdException w:name="TOC Heading" w:uiPriority="39" w:semiHidden="1" w:unhideWhenUsed="1" w:qFormat="1"/>
+    <w:lsdException w:name="Bibliography" w:semiHidden="1" w:uiPriority="37" w:unhideWhenUsed="1"/>
+    <w:lsdException w:name="TOC Heading" w:semiHidden="1" w:uiPriority="39" w:unhideWhenUsed="1" w:qFormat="1"/>
     <w:lsdException w:name="Plain Table 1" w:uiPriority="41"/>
     <w:lsdException w:name="Plain Table 2" w:uiPriority="42"/>
     <w:lsdException w:name="Plain Table 3" w:uiPriority="43"/>
@@ -1868,7 +1895,7 @@
     <w:lsdException w:name="Unresolved Mention" w:semiHidden="1" w:unhideWhenUsed="1"/>
     <w:lsdException w:name="Smart Link" w:semiHidden="1" w:unhideWhenUsed="1"/>
   </w:latentStyles>
-  <w:style w:type="paragraph" w:styleId="Normal" w:default="1">
+  <w:style w:type="paragraph" w:default="1" w:styleId="Normal">
     <w:name w:val="Normal"/>
     <w:qFormat/>
     <w:rsid w:val="003B5453"/>
@@ -1876,11 +1903,11 @@
       <w:noProof/>
     </w:rPr>
   </w:style>
-  <w:style w:type="paragraph" w:styleId="Heading1">
+  <w:style w:type="paragraph" w:styleId="Ttulo1">
     <w:name w:val="heading 1"/>
     <w:basedOn w:val="Normal"/>
     <w:next w:val="Normal"/>
-    <w:link w:val="Heading1Char"/>
+    <w:link w:val="Ttulo1Car"/>
     <w:uiPriority w:val="9"/>
     <w:qFormat/>
     <w:rsid w:val="003C0715"/>
@@ -1891,17 +1918,17 @@
       <w:outlineLvl w:val="0"/>
     </w:pPr>
     <w:rPr>
-      <w:rFonts w:asciiTheme="majorHAnsi" w:hAnsiTheme="majorHAnsi" w:eastAsiaTheme="majorEastAsia" w:cstheme="majorBidi"/>
+      <w:rFonts w:asciiTheme="majorHAnsi" w:eastAsiaTheme="majorEastAsia" w:hAnsiTheme="majorHAnsi" w:cstheme="majorBidi"/>
       <w:color w:val="2F5496" w:themeColor="accent1" w:themeShade="BF"/>
       <w:sz w:val="32"/>
       <w:szCs w:val="32"/>
     </w:rPr>
   </w:style>
-  <w:style w:type="paragraph" w:styleId="Heading2">
+  <w:style w:type="paragraph" w:styleId="Ttulo2">
     <w:name w:val="heading 2"/>
     <w:basedOn w:val="Normal"/>
     <w:next w:val="Normal"/>
-    <w:link w:val="Heading2Char"/>
+    <w:link w:val="Ttulo2Car"/>
     <w:uiPriority w:val="9"/>
     <w:unhideWhenUsed/>
     <w:qFormat/>
@@ -1913,19 +1940,19 @@
       <w:outlineLvl w:val="1"/>
     </w:pPr>
     <w:rPr>
-      <w:rFonts w:asciiTheme="majorHAnsi" w:hAnsiTheme="majorHAnsi" w:eastAsiaTheme="majorEastAsia" w:cstheme="majorBidi"/>
+      <w:rFonts w:asciiTheme="majorHAnsi" w:eastAsiaTheme="majorEastAsia" w:hAnsiTheme="majorHAnsi" w:cstheme="majorBidi"/>
       <w:color w:val="2F5496" w:themeColor="accent1" w:themeShade="BF"/>
       <w:sz w:val="26"/>
       <w:szCs w:val="26"/>
     </w:rPr>
   </w:style>
-  <w:style w:type="character" w:styleId="DefaultParagraphFont" w:default="1">
+  <w:style w:type="character" w:default="1" w:styleId="Fuentedeprrafopredeter">
     <w:name w:val="Default Paragraph Font"/>
     <w:uiPriority w:val="1"/>
     <w:semiHidden/>
     <w:unhideWhenUsed/>
   </w:style>
-  <w:style w:type="table" w:styleId="TableNormal" w:default="1">
+  <w:style w:type="table" w:default="1" w:styleId="Tablanormal">
     <w:name w:val="Normal Table"/>
     <w:uiPriority w:val="99"/>
     <w:semiHidden/>
@@ -1940,17 +1967,17 @@
       </w:tblCellMar>
     </w:tblPr>
   </w:style>
-  <w:style w:type="numbering" w:styleId="NoList" w:default="1">
+  <w:style w:type="numbering" w:default="1" w:styleId="Sinlista">
     <w:name w:val="No List"/>
     <w:uiPriority w:val="99"/>
     <w:semiHidden/>
     <w:unhideWhenUsed/>
   </w:style>
-  <w:style w:type="paragraph" w:styleId="Title">
+  <w:style w:type="paragraph" w:styleId="Ttulo">
     <w:name w:val="Title"/>
     <w:basedOn w:val="Normal"/>
     <w:next w:val="Normal"/>
-    <w:link w:val="TitleChar"/>
+    <w:link w:val="TtuloCar"/>
     <w:uiPriority w:val="10"/>
     <w:qFormat/>
     <w:rsid w:val="00BA3B38"/>
@@ -1959,21 +1986,21 @@
       <w:contextualSpacing/>
     </w:pPr>
     <w:rPr>
-      <w:rFonts w:asciiTheme="majorHAnsi" w:hAnsiTheme="majorHAnsi" w:eastAsiaTheme="majorEastAsia" w:cstheme="majorBidi"/>
+      <w:rFonts w:asciiTheme="majorHAnsi" w:eastAsiaTheme="majorEastAsia" w:hAnsiTheme="majorHAnsi" w:cstheme="majorBidi"/>
       <w:spacing w:val="-10"/>
       <w:kern w:val="28"/>
       <w:sz w:val="56"/>
       <w:szCs w:val="56"/>
     </w:rPr>
   </w:style>
-  <w:style w:type="character" w:styleId="TitleChar" w:customStyle="1">
-    <w:name w:val="Title Char"/>
-    <w:basedOn w:val="DefaultParagraphFont"/>
-    <w:link w:val="Title"/>
+  <w:style w:type="character" w:customStyle="1" w:styleId="TtuloCar">
+    <w:name w:val="Título Car"/>
+    <w:basedOn w:val="Fuentedeprrafopredeter"/>
+    <w:link w:val="Ttulo"/>
     <w:uiPriority w:val="10"/>
     <w:rsid w:val="00BA3B38"/>
     <w:rPr>
-      <w:rFonts w:asciiTheme="majorHAnsi" w:hAnsiTheme="majorHAnsi" w:eastAsiaTheme="majorEastAsia" w:cstheme="majorBidi"/>
+      <w:rFonts w:asciiTheme="majorHAnsi" w:eastAsiaTheme="majorEastAsia" w:hAnsiTheme="majorHAnsi" w:cstheme="majorBidi"/>
       <w:noProof/>
       <w:spacing w:val="-10"/>
       <w:kern w:val="28"/>
@@ -1981,7 +2008,7 @@
       <w:szCs w:val="56"/>
     </w:rPr>
   </w:style>
-  <w:style w:type="paragraph" w:styleId="ListParagraph">
+  <w:style w:type="paragraph" w:styleId="Prrafodelista">
     <w:name w:val="List Paragraph"/>
     <w:basedOn w:val="Normal"/>
     <w:uiPriority w:val="34"/>
@@ -1995,9 +2022,9 @@
       <w:noProof w:val="0"/>
     </w:rPr>
   </w:style>
-  <w:style w:type="character" w:styleId="CommentReference">
+  <w:style w:type="character" w:styleId="Refdecomentario">
     <w:name w:val="annotation reference"/>
-    <w:basedOn w:val="DefaultParagraphFont"/>
+    <w:basedOn w:val="Fuentedeprrafopredeter"/>
     <w:uiPriority w:val="99"/>
     <w:semiHidden/>
     <w:unhideWhenUsed/>
@@ -2007,10 +2034,10 @@
       <w:szCs w:val="16"/>
     </w:rPr>
   </w:style>
-  <w:style w:type="paragraph" w:styleId="CommentText">
+  <w:style w:type="paragraph" w:styleId="Textocomentario">
     <w:name w:val="annotation text"/>
     <w:basedOn w:val="Normal"/>
-    <w:link w:val="CommentTextChar"/>
+    <w:link w:val="TextocomentarioCar"/>
     <w:uiPriority w:val="99"/>
     <w:semiHidden/>
     <w:unhideWhenUsed/>
@@ -2024,10 +2051,10 @@
       <w:szCs w:val="20"/>
     </w:rPr>
   </w:style>
-  <w:style w:type="character" w:styleId="CommentTextChar" w:customStyle="1">
-    <w:name w:val="Comment Text Char"/>
-    <w:basedOn w:val="DefaultParagraphFont"/>
-    <w:link w:val="CommentText"/>
+  <w:style w:type="character" w:customStyle="1" w:styleId="TextocomentarioCar">
+    <w:name w:val="Texto comentario Car"/>
+    <w:basedOn w:val="Fuentedeprrafopredeter"/>
+    <w:link w:val="Textocomentario"/>
     <w:uiPriority w:val="99"/>
     <w:semiHidden/>
     <w:rsid w:val="00A442AC"/>
@@ -2036,7 +2063,7 @@
       <w:szCs w:val="20"/>
     </w:rPr>
   </w:style>
-  <w:style w:type="paragraph" w:styleId="Caption">
+  <w:style w:type="paragraph" w:styleId="Descripcin">
     <w:name w:val="caption"/>
     <w:basedOn w:val="Normal"/>
     <w:next w:val="Normal"/>
@@ -2056,9 +2083,9 @@
       <w:szCs w:val="18"/>
     </w:rPr>
   </w:style>
-  <w:style w:type="table" w:styleId="GridTable2">
+  <w:style w:type="table" w:styleId="Tabladecuadrcula2">
     <w:name w:val="Grid Table 2"/>
-    <w:basedOn w:val="TableNormal"/>
+    <w:basedOn w:val="Tablanormal"/>
     <w:uiPriority w:val="47"/>
     <w:rsid w:val="00076EA8"/>
     <w:pPr>
@@ -2068,10 +2095,10 @@
       <w:tblStyleRowBandSize w:val="1"/>
       <w:tblStyleColBandSize w:val="1"/>
       <w:tblBorders>
-        <w:top w:val="single" w:color="666666" w:themeColor="text1" w:themeTint="99" w:sz="2" w:space="0"/>
-        <w:bottom w:val="single" w:color="666666" w:themeColor="text1" w:themeTint="99" w:sz="2" w:space="0"/>
-        <w:insideH w:val="single" w:color="666666" w:themeColor="text1" w:themeTint="99" w:sz="2" w:space="0"/>
-        <w:insideV w:val="single" w:color="666666" w:themeColor="text1" w:themeTint="99" w:sz="2" w:space="0"/>
+        <w:top w:val="single" w:sz="2" w:space="0" w:color="666666" w:themeColor="text1" w:themeTint="99"/>
+        <w:bottom w:val="single" w:sz="2" w:space="0" w:color="666666" w:themeColor="text1" w:themeTint="99"/>
+        <w:insideH w:val="single" w:sz="2" w:space="0" w:color="666666" w:themeColor="text1" w:themeTint="99"/>
+        <w:insideV w:val="single" w:sz="2" w:space="0" w:color="666666" w:themeColor="text1" w:themeTint="99"/>
       </w:tblBorders>
     </w:tblPr>
     <w:tblStylePr w:type="firstRow">
@@ -2083,7 +2110,7 @@
       <w:tcPr>
         <w:tcBorders>
           <w:top w:val="nil"/>
-          <w:bottom w:val="single" w:color="666666" w:themeColor="text1" w:themeTint="99" w:sz="12" w:space="0"/>
+          <w:bottom w:val="single" w:sz="12" w:space="0" w:color="666666" w:themeColor="text1" w:themeTint="99"/>
           <w:insideH w:val="nil"/>
           <w:insideV w:val="nil"/>
         </w:tcBorders>
@@ -2098,7 +2125,7 @@
       <w:tblPr/>
       <w:tcPr>
         <w:tcBorders>
-          <w:top w:val="double" w:color="666666" w:themeColor="text1" w:themeTint="99" w:sz="2" w:space="0"/>
+          <w:top w:val="double" w:sz="2" w:space="0" w:color="666666" w:themeColor="text1" w:themeTint="99"/>
           <w:bottom w:val="nil"/>
           <w:insideH w:val="nil"/>
           <w:insideV w:val="nil"/>
@@ -2131,33 +2158,63 @@
       </w:tcPr>
     </w:tblStylePr>
   </w:style>
-  <w:style w:type="character" w:styleId="Heading1Char" w:customStyle="1">
-    <w:name w:val="Heading 1 Char"/>
-    <w:basedOn w:val="DefaultParagraphFont"/>
-    <w:link w:val="Heading1"/>
+  <w:style w:type="character" w:customStyle="1" w:styleId="Ttulo1Car">
+    <w:name w:val="Título 1 Car"/>
+    <w:basedOn w:val="Fuentedeprrafopredeter"/>
+    <w:link w:val="Ttulo1"/>
     <w:uiPriority w:val="9"/>
     <w:rsid w:val="003C0715"/>
     <w:rPr>
-      <w:rFonts w:asciiTheme="majorHAnsi" w:hAnsiTheme="majorHAnsi" w:eastAsiaTheme="majorEastAsia" w:cstheme="majorBidi"/>
+      <w:rFonts w:asciiTheme="majorHAnsi" w:eastAsiaTheme="majorEastAsia" w:hAnsiTheme="majorHAnsi" w:cstheme="majorBidi"/>
       <w:noProof/>
       <w:color w:val="2F5496" w:themeColor="accent1" w:themeShade="BF"/>
       <w:sz w:val="32"/>
       <w:szCs w:val="32"/>
     </w:rPr>
   </w:style>
-  <w:style w:type="character" w:styleId="Heading2Char" w:customStyle="1">
-    <w:name w:val="Heading 2 Char"/>
-    <w:basedOn w:val="DefaultParagraphFont"/>
-    <w:link w:val="Heading2"/>
+  <w:style w:type="character" w:customStyle="1" w:styleId="Ttulo2Car">
+    <w:name w:val="Título 2 Car"/>
+    <w:basedOn w:val="Fuentedeprrafopredeter"/>
+    <w:link w:val="Ttulo2"/>
     <w:uiPriority w:val="9"/>
     <w:rsid w:val="003C0715"/>
     <w:rPr>
-      <w:rFonts w:asciiTheme="majorHAnsi" w:hAnsiTheme="majorHAnsi" w:eastAsiaTheme="majorEastAsia" w:cstheme="majorBidi"/>
+      <w:rFonts w:asciiTheme="majorHAnsi" w:eastAsiaTheme="majorEastAsia" w:hAnsiTheme="majorHAnsi" w:cstheme="majorBidi"/>
       <w:noProof/>
       <w:color w:val="2F5496" w:themeColor="accent1" w:themeShade="BF"/>
       <w:sz w:val="26"/>
       <w:szCs w:val="26"/>
     </w:rPr>
+  </w:style>
+  <w:style w:type="character" w:customStyle="1" w:styleId="katex-mathml">
+    <w:name w:val="katex-mathml"/>
+    <w:basedOn w:val="Fuentedeprrafopredeter"/>
+    <w:rsid w:val="00861D13"/>
+  </w:style>
+  <w:style w:type="character" w:customStyle="1" w:styleId="mop">
+    <w:name w:val="mop"/>
+    <w:basedOn w:val="Fuentedeprrafopredeter"/>
+    <w:rsid w:val="00861D13"/>
+  </w:style>
+  <w:style w:type="character" w:customStyle="1" w:styleId="mopen">
+    <w:name w:val="mopen"/>
+    <w:basedOn w:val="Fuentedeprrafopredeter"/>
+    <w:rsid w:val="00861D13"/>
+  </w:style>
+  <w:style w:type="character" w:customStyle="1" w:styleId="mord">
+    <w:name w:val="mord"/>
+    <w:basedOn w:val="Fuentedeprrafopredeter"/>
+    <w:rsid w:val="00861D13"/>
+  </w:style>
+  <w:style w:type="character" w:customStyle="1" w:styleId="mclose">
+    <w:name w:val="mclose"/>
+    <w:basedOn w:val="Fuentedeprrafopredeter"/>
+    <w:rsid w:val="00861D13"/>
+  </w:style>
+  <w:style w:type="character" w:customStyle="1" w:styleId="vlist-s">
+    <w:name w:val="vlist-s"/>
+    <w:basedOn w:val="Fuentedeprrafopredeter"/>
+    <w:rsid w:val="000014A4"/>
   </w:style>
 </w:styles>
 </file>
@@ -2458,9 +2515,12 @@
 </file>
 
 <file path=customXml/item1.xml><?xml version="1.0" encoding="utf-8"?>
-<p:properties xmlns:p="http://schemas.microsoft.com/office/2006/metadata/properties" xmlns:xsi="http://www.w3.org/2001/XMLSchema-instance" xmlns:pc="http://schemas.microsoft.com/office/infopath/2007/PartnerControls">
-  <documentManagement/>
-</p:properties>
+<?mso-contentType ?>
+<FormTemplates xmlns="http://schemas.microsoft.com/sharepoint/v3/contenttype/forms">
+  <Display>DocumentLibraryForm</Display>
+  <Edit>DocumentLibraryForm</Edit>
+  <New>DocumentLibraryForm</New>
+</FormTemplates>
 </file>
 
 <file path=customXml/item2.xml><?xml version="1.0" encoding="utf-8"?>
@@ -2681,31 +2741,43 @@
 </file>
 
 <file path=customXml/item3.xml><?xml version="1.0" encoding="utf-8"?>
-<?mso-contentType ?>
-<FormTemplates xmlns="http://schemas.microsoft.com/sharepoint/v3/contenttype/forms">
-  <Display>DocumentLibraryForm</Display>
-  <Edit>DocumentLibraryForm</Edit>
-  <New>DocumentLibraryForm</New>
-</FormTemplates>
+<p:properties xmlns:p="http://schemas.microsoft.com/office/2006/metadata/properties" xmlns:xsi="http://www.w3.org/2001/XMLSchema-instance" xmlns:pc="http://schemas.microsoft.com/office/infopath/2007/PartnerControls">
+  <documentManagement/>
+</p:properties>
 </file>
 
 <file path=customXml/itemProps1.xml><?xml version="1.0" encoding="utf-8"?>
+<ds:datastoreItem xmlns:ds="http://schemas.openxmlformats.org/officeDocument/2006/customXml" ds:itemID="{1F59EA8B-1FA8-40D2-A8B0-61B9CE1E4579}">
+  <ds:schemaRefs>
+    <ds:schemaRef ds:uri="http://schemas.microsoft.com/sharepoint/v3/contenttype/forms"/>
+  </ds:schemaRefs>
+</ds:datastoreItem>
+</file>
+
+<file path=customXml/itemProps2.xml><?xml version="1.0" encoding="utf-8"?>
+<ds:datastoreItem xmlns:ds="http://schemas.openxmlformats.org/officeDocument/2006/customXml" ds:itemID="{7CC5C4AA-5957-45B2-A4AF-9C2444412510}">
+  <ds:schemaRefs>
+    <ds:schemaRef ds:uri="http://schemas.microsoft.com/office/2006/metadata/contentType"/>
+    <ds:schemaRef ds:uri="http://schemas.microsoft.com/office/2006/metadata/properties/metaAttributes"/>
+    <ds:schemaRef ds:uri="http://www.w3.org/2001/XMLSchema"/>
+    <ds:schemaRef ds:uri="http://schemas.microsoft.com/office/2006/metadata/properties"/>
+    <ds:schemaRef ds:uri="164883f8-7691-4ecf-b54a-664c0d0edefe"/>
+    <ds:schemaRef ds:uri="85e30bcc-d76c-4413-8e4d-2dce22fb0743"/>
+    <ds:schemaRef ds:uri="http://schemas.microsoft.com/office/2006/documentManagement/types"/>
+    <ds:schemaRef ds:uri="http://schemas.microsoft.com/office/infopath/2007/PartnerControls"/>
+    <ds:schemaRef ds:uri="http://schemas.openxmlformats.org/package/2006/metadata/core-properties"/>
+    <ds:schemaRef ds:uri="http://purl.org/dc/elements/1.1/"/>
+    <ds:schemaRef ds:uri="http://purl.org/dc/terms/"/>
+    <ds:schemaRef ds:uri="http://schemas.microsoft.com/internal/obd"/>
+  </ds:schemaRefs>
+</ds:datastoreItem>
+</file>
+
+<file path=customXml/itemProps3.xml><?xml version="1.0" encoding="utf-8"?>
 <ds:datastoreItem xmlns:ds="http://schemas.openxmlformats.org/officeDocument/2006/customXml" ds:itemID="{8542EACB-7939-45C8-99C3-B6897CA7A7EF}">
   <ds:schemaRefs>
     <ds:schemaRef ds:uri="http://schemas.microsoft.com/office/2006/metadata/properties"/>
     <ds:schemaRef ds:uri="http://schemas.microsoft.com/office/infopath/2007/PartnerControls"/>
   </ds:schemaRefs>
 </ds:datastoreItem>
-</file>
-
-<file path=customXml/itemProps2.xml><?xml version="1.0" encoding="utf-8"?>
-<ds:datastoreItem xmlns:ds="http://schemas.openxmlformats.org/officeDocument/2006/customXml" ds:itemID="{7CC5C4AA-5957-45B2-A4AF-9C2444412510}"/>
-</file>
-
-<file path=customXml/itemProps3.xml><?xml version="1.0" encoding="utf-8"?>
-<ds:datastoreItem xmlns:ds="http://schemas.openxmlformats.org/officeDocument/2006/customXml" ds:itemID="{1F59EA8B-1FA8-40D2-A8B0-61B9CE1E4579}">
-  <ds:schemaRefs>
-    <ds:schemaRef ds:uri="http://schemas.microsoft.com/sharepoint/v3/contenttype/forms"/>
-  </ds:schemaRefs>
-</ds:datastoreItem>
 </file>
</xml_diff>